<commit_message>
change 0.7 and 0.9 setup with a same dir.
</commit_message>
<xml_diff>
--- a/微信小程序-开发工具安装破解.docx
+++ b/微信小程序-开发工具安装破解.docx
@@ -302,7 +302,53 @@
           <w:rFonts w:hint="eastAsia"/>
           <w:lang w:val="en-US" w:eastAsia="zh-CN"/>
         </w:rPr>
-        <w:t>在安装0.9版本</w:t>
+        <w:t>扫描登录，关闭0.7</w:t>
+      </w:r>
+    </w:p>
+    <w:p>
+      <w:pPr>
+        <w:widowControl w:val="0"/>
+        <w:numPr>
+          <w:ilvl w:val="0"/>
+          <w:numId w:val="0"/>
+        </w:numPr>
+        <w:ind w:firstLine="420" w:firstLineChars="0"/>
+        <w:jc w:val="both"/>
+        <w:rPr>
+          <w:rFonts w:hint="eastAsia"/>
+          <w:lang w:val="en-US" w:eastAsia="zh-CN"/>
+        </w:rPr>
+      </w:pPr>
+    </w:p>
+    <w:p>
+      <w:pPr>
+        <w:widowControl w:val="0"/>
+        <w:numPr>
+          <w:ilvl w:val="0"/>
+          <w:numId w:val="0"/>
+        </w:numPr>
+        <w:ind w:firstLine="420" w:firstLineChars="0"/>
+        <w:jc w:val="both"/>
+        <w:rPr>
+          <w:rFonts w:hint="eastAsia"/>
+          <w:lang w:val="en-US" w:eastAsia="zh-CN"/>
+        </w:rPr>
+      </w:pPr>
+      <w:r>
+        <w:rPr>
+          <w:rFonts w:hint="eastAsia"/>
+          <w:lang w:val="en-US" w:eastAsia="zh-CN"/>
+        </w:rPr>
+        <w:t>在安装0.9版本（安装覆盖到0.7安装目录中</w:t>
+      </w:r>
+      <w:bookmarkStart w:id="1" w:name="_GoBack"/>
+      <w:bookmarkEnd w:id="1"/>
+      <w:r>
+        <w:rPr>
+          <w:rFonts w:hint="eastAsia"/>
+          <w:lang w:val="en-US" w:eastAsia="zh-CN"/>
+        </w:rPr>
+        <w:t>）</w:t>
       </w:r>
     </w:p>
     <w:p>
@@ -380,40 +426,11 @@
     </w:p>
     <w:p>
       <w:pPr>
-        <w:widowControl w:val="0"/>
-        <w:numPr>
-          <w:ilvl w:val="0"/>
-          <w:numId w:val="0"/>
-        </w:numPr>
-        <w:ind w:firstLine="420"/>
-        <w:jc w:val="both"/>
-        <w:rPr>
-          <w:rFonts w:hint="eastAsia"/>
-          <w:lang w:val="en-US" w:eastAsia="zh-CN"/>
-        </w:rPr>
-      </w:pPr>
-    </w:p>
-    <w:p>
-      <w:pPr>
-        <w:widowControl w:val="0"/>
-        <w:numPr>
-          <w:ilvl w:val="0"/>
-          <w:numId w:val="0"/>
-        </w:numPr>
-        <w:ind w:firstLine="420" w:firstLineChars="0"/>
-        <w:jc w:val="both"/>
-        <w:rPr>
-          <w:rFonts w:hint="eastAsia"/>
-          <w:lang w:val="en-US" w:eastAsia="zh-CN"/>
-        </w:rPr>
-      </w:pPr>
-      <w:r>
-        <w:rPr>
-          <w:rFonts w:hint="eastAsia"/>
-          <w:lang w:val="en-US" w:eastAsia="zh-CN"/>
-        </w:rPr>
-        <w:t>注意要安装到不同的目录中；两个版本都安装完后先不要打开任何一个版本！</w:t>
-      </w:r>
+        <w:rPr>
+          <w:rFonts w:hint="eastAsia"/>
+          <w:lang w:val="en-US" w:eastAsia="zh-CN"/>
+        </w:rPr>
+      </w:pPr>
     </w:p>
     <w:p>
       <w:pPr>
@@ -1719,8 +1736,6 @@
         </w:rPr>
         <w:t>(路径：package.nw\app\dist)</w:t>
       </w:r>
-      <w:bookmarkStart w:id="1" w:name="_GoBack"/>
-      <w:bookmarkEnd w:id="1"/>
     </w:p>
     <w:p>
       <w:pPr>

</xml_diff>